<commit_message>
Now the dock file is saved correctly (from template)
</commit_message>
<xml_diff>
--- a/src/main/resources/template.docx
+++ b/src/main/resources/template.docx
@@ -4,172 +4,413 @@
   <w:body>
     <w:p>
       <w:pPr>
-        <w:jc w:val="center"/>
-        <w:rPr>
-          <w:b/>
+        <w:rPr>
+          <w:rFonts w:ascii="Calibri" w:eastAsia="Times New Roman" w:hAnsi="Times New Roman" w:cs="Times New Roman"/>
           <w:bCs/>
           <w:sz w:val="24"/>
-          <w:szCs w:val="24"/>
+          <w:szCs w:val="20"/>
+          <w:lang w:val="ru-RU"/>
+        </w:rPr>
+      </w:pPr>
+      <w:r>
+        <w:rPr>
+          <w:rFonts w:ascii="Calibri" w:eastAsia="Times New Roman" w:hAnsi="Times New Roman" w:cs="Times New Roman"/>
+          <w:b/>
+          <w:sz w:val="24"/>
+          <w:szCs w:val="20"/>
           <w:lang w:val="en-US"/>
         </w:rPr>
-      </w:pPr>
-      <w:r>
-        <w:rPr>
-          <w:b/>
+        <w:t>title</w:t>
+      </w:r>
+      <w:r>
+        <w:rPr>
+          <w:rFonts w:ascii="Calibri" w:eastAsia="Times New Roman" w:hAnsi="Times New Roman" w:cs="Times New Roman"/>
           <w:bCs/>
           <w:sz w:val="24"/>
-          <w:szCs w:val="24"/>
+          <w:szCs w:val="20"/>
+          <w:lang w:val="ru-RU"/>
+        </w:rPr>
+        <w:br/>
+      </w:r>
+      <w:r>
+        <w:rPr>
+          <w:rFonts w:ascii="Calibri" w:eastAsia="Times New Roman" w:hAnsi="Times New Roman" w:cs="Times New Roman"/>
+          <w:b/>
+          <w:i/>
+          <w:iCs/>
+          <w:sz w:val="24"/>
+          <w:szCs w:val="20"/>
+          <w:lang w:val="uk-UA"/>
+        </w:rPr>
+        <w:t>Автор</w:t>
+      </w:r>
+      <w:r>
+        <w:rPr>
+          <w:rFonts w:ascii="Calibri" w:eastAsia="Times New Roman" w:hAnsi="Times New Roman" w:cs="Times New Roman"/>
+          <w:b/>
+          <w:i/>
+          <w:iCs/>
+          <w:sz w:val="24"/>
+          <w:szCs w:val="20"/>
+          <w:lang w:val="uk-UA"/>
+        </w:rPr>
+        <w:t xml:space="preserve"> </w:t>
+      </w:r>
+      <w:r>
+        <w:rPr>
+          <w:rFonts w:ascii="Calibri" w:eastAsia="Times New Roman" w:hAnsi="Times New Roman" w:cs="Times New Roman"/>
+          <w:b/>
+          <w:i/>
+          <w:iCs/>
+          <w:sz w:val="24"/>
+          <w:szCs w:val="20"/>
+          <w:lang w:val="uk-UA"/>
+        </w:rPr>
+        <w:t>новини</w:t>
+      </w:r>
+      <w:r>
+        <w:rPr>
+          <w:rFonts w:ascii="Calibri" w:eastAsia="Times New Roman" w:hAnsi="Times New Roman" w:cs="Times New Roman"/>
+          <w:b/>
+          <w:i/>
+          <w:iCs/>
+          <w:sz w:val="24"/>
+          <w:szCs w:val="20"/>
+          <w:lang w:val="uk-UA"/>
+        </w:rPr>
+        <w:t>:</w:t>
+      </w:r>
+      <w:r>
+        <w:rPr>
+          <w:rFonts w:ascii="Calibri" w:eastAsia="Times New Roman" w:hAnsi="Times New Roman" w:cs="Times New Roman"/>
+          <w:b/>
+          <w:i/>
+          <w:iCs/>
+          <w:sz w:val="24"/>
+          <w:szCs w:val="20"/>
+          <w:lang w:val="ru-RU"/>
+        </w:rPr>
+        <w:t xml:space="preserve"> </w:t>
+      </w:r>
+      <w:r>
+        <w:rPr>
+          <w:rFonts w:ascii="Calibri" w:eastAsia="Times New Roman" w:hAnsi="Times New Roman" w:cs="Times New Roman"/>
+          <w:bCs/>
+          <w:sz w:val="24"/>
+          <w:szCs w:val="20"/>
           <w:lang w:val="en-US"/>
         </w:rPr>
-        <w:t>News API</w:t>
-      </w:r>
+        <w:t>author</w:t>
+      </w:r>
+      <w:r>
+        <w:rPr>
+          <w:rFonts w:ascii="Calibri" w:eastAsia="Times New Roman" w:hAnsi="Times New Roman" w:cs="Times New Roman"/>
+          <w:bCs/>
+          <w:sz w:val="24"/>
+          <w:szCs w:val="20"/>
+          <w:lang w:val="ru-RU"/>
+        </w:rPr>
+        <w:br/>
+      </w:r>
+      <w:proofErr w:type="spellStart"/>
+      <w:r>
+        <w:rPr>
+          <w:rFonts w:ascii="Calibri" w:eastAsia="Times New Roman" w:hAnsi="Times New Roman" w:cs="Times New Roman"/>
+          <w:b/>
+          <w:i/>
+          <w:iCs/>
+          <w:sz w:val="24"/>
+          <w:szCs w:val="20"/>
+          <w:lang w:val="uk-UA"/>
+        </w:rPr>
+        <w:t>Источник</w:t>
+      </w:r>
+      <w:proofErr w:type="spellEnd"/>
+      <w:r>
+        <w:rPr>
+          <w:rFonts w:ascii="Calibri" w:eastAsia="Times New Roman" w:hAnsi="Times New Roman" w:cs="Times New Roman"/>
+          <w:b/>
+          <w:i/>
+          <w:iCs/>
+          <w:sz w:val="24"/>
+          <w:szCs w:val="20"/>
+          <w:lang w:val="uk-UA"/>
+        </w:rPr>
+        <w:t>:</w:t>
+      </w:r>
+      <w:r>
+        <w:rPr>
+          <w:rFonts w:ascii="Calibri" w:eastAsia="Times New Roman" w:hAnsi="Times New Roman" w:cs="Times New Roman"/>
+          <w:b/>
+          <w:sz w:val="24"/>
+          <w:szCs w:val="20"/>
+          <w:lang w:val="uk-UA"/>
+        </w:rPr>
+        <w:t xml:space="preserve"> </w:t>
+      </w:r>
+      <w:r>
+        <w:rPr>
+          <w:rFonts w:ascii="Calibri" w:eastAsia="Times New Roman" w:hAnsi="Times New Roman" w:cs="Times New Roman"/>
+          <w:bCs/>
+          <w:i/>
+          <w:iCs/>
+          <w:color w:val="002060"/>
+          <w:sz w:val="24"/>
+          <w:szCs w:val="20"/>
+          <w:u w:val="single"/>
+          <w:lang w:val="en-US"/>
+        </w:rPr>
+        <w:t>source</w:t>
+      </w:r>
+      <w:r>
+        <w:rPr>
+          <w:rFonts w:ascii="Calibri" w:eastAsia="Times New Roman" w:hAnsi="Times New Roman" w:cs="Times New Roman"/>
+          <w:bCs/>
+          <w:sz w:val="24"/>
+          <w:szCs w:val="20"/>
+          <w:lang w:val="ru-RU"/>
+        </w:rPr>
+        <w:br/>
+      </w:r>
+      <w:r>
+        <w:rPr>
+          <w:rFonts w:ascii="Calibri" w:eastAsia="Times New Roman" w:hAnsi="Times New Roman" w:cs="Times New Roman"/>
+          <w:b/>
+          <w:i/>
+          <w:iCs/>
+          <w:sz w:val="24"/>
+          <w:szCs w:val="20"/>
+          <w:lang w:val="uk-UA"/>
+        </w:rPr>
+        <w:t>Опис</w:t>
+      </w:r>
+      <w:r>
+        <w:rPr>
+          <w:rFonts w:ascii="Calibri" w:eastAsia="Times New Roman" w:hAnsi="Times New Roman" w:cs="Times New Roman"/>
+          <w:b/>
+          <w:i/>
+          <w:iCs/>
+          <w:sz w:val="24"/>
+          <w:szCs w:val="20"/>
+          <w:lang w:val="uk-UA"/>
+        </w:rPr>
+        <w:t xml:space="preserve"> </w:t>
+      </w:r>
+      <w:r>
+        <w:rPr>
+          <w:rFonts w:ascii="Calibri" w:eastAsia="Times New Roman" w:hAnsi="Times New Roman" w:cs="Times New Roman"/>
+          <w:b/>
+          <w:i/>
+          <w:iCs/>
+          <w:sz w:val="24"/>
+          <w:szCs w:val="20"/>
+          <w:lang w:val="uk-UA"/>
+        </w:rPr>
+        <w:t>новини</w:t>
+      </w:r>
+      <w:r>
+        <w:rPr>
+          <w:rFonts w:ascii="Calibri" w:eastAsia="Times New Roman" w:hAnsi="Times New Roman" w:cs="Times New Roman"/>
+          <w:b/>
+          <w:sz w:val="24"/>
+          <w:szCs w:val="20"/>
+          <w:lang w:val="uk-UA"/>
+        </w:rPr>
+        <w:t>:</w:t>
+      </w:r>
+      <w:r>
+        <w:rPr>
+          <w:rFonts w:ascii="Calibri" w:eastAsia="Times New Roman" w:hAnsi="Times New Roman" w:cs="Times New Roman"/>
+          <w:b/>
+          <w:sz w:val="24"/>
+          <w:szCs w:val="20"/>
+          <w:lang w:val="ru-RU"/>
+        </w:rPr>
+        <w:t xml:space="preserve"> </w:t>
+      </w:r>
+      <w:r>
+        <w:rPr>
+          <w:rFonts w:ascii="Calibri" w:eastAsia="Times New Roman" w:hAnsi="Times New Roman" w:cs="Times New Roman"/>
+          <w:bCs/>
+          <w:sz w:val="24"/>
+          <w:szCs w:val="20"/>
+          <w:lang w:val="en-US"/>
+        </w:rPr>
+        <w:t>description</w:t>
+      </w:r>
+      <w:r>
+        <w:rPr>
+          <w:rFonts w:ascii="Calibri" w:eastAsia="Times New Roman" w:hAnsi="Times New Roman" w:cs="Times New Roman"/>
+          <w:bCs/>
+          <w:sz w:val="24"/>
+          <w:szCs w:val="20"/>
+          <w:lang w:val="ru-RU"/>
+        </w:rPr>
+        <w:br/>
+      </w:r>
+      <w:r>
+        <w:rPr>
+          <w:rFonts w:ascii="Calibri" w:eastAsia="Times New Roman" w:hAnsi="Times New Roman" w:cs="Times New Roman"/>
+          <w:b/>
+          <w:i/>
+          <w:iCs/>
+          <w:sz w:val="24"/>
+          <w:szCs w:val="20"/>
+          <w:lang w:val="uk-UA"/>
+        </w:rPr>
+        <w:t>Ссылка</w:t>
+      </w:r>
+      <w:r>
+        <w:rPr>
+          <w:rFonts w:ascii="Calibri" w:eastAsia="Times New Roman" w:hAnsi="Times New Roman" w:cs="Times New Roman"/>
+          <w:b/>
+          <w:i/>
+          <w:iCs/>
+          <w:sz w:val="24"/>
+          <w:szCs w:val="20"/>
+          <w:lang w:val="ru-RU"/>
+        </w:rPr>
+        <w:t xml:space="preserve"> </w:t>
+      </w:r>
+      <w:r>
+        <w:rPr>
+          <w:rFonts w:ascii="Calibri" w:eastAsia="Times New Roman" w:hAnsi="Times New Roman" w:cs="Times New Roman"/>
+          <w:b/>
+          <w:i/>
+          <w:iCs/>
+          <w:sz w:val="24"/>
+          <w:szCs w:val="20"/>
+          <w:lang w:val="ru-RU"/>
+        </w:rPr>
+        <w:t>на</w:t>
+      </w:r>
+      <w:r>
+        <w:rPr>
+          <w:rFonts w:ascii="Calibri" w:eastAsia="Times New Roman" w:hAnsi="Times New Roman" w:cs="Times New Roman"/>
+          <w:b/>
+          <w:i/>
+          <w:iCs/>
+          <w:sz w:val="24"/>
+          <w:szCs w:val="20"/>
+          <w:lang w:val="ru-RU"/>
+        </w:rPr>
+        <w:t xml:space="preserve"> </w:t>
+      </w:r>
+      <w:r>
+        <w:rPr>
+          <w:rFonts w:ascii="Calibri" w:eastAsia="Times New Roman" w:hAnsi="Times New Roman" w:cs="Times New Roman"/>
+          <w:b/>
+          <w:i/>
+          <w:iCs/>
+          <w:sz w:val="24"/>
+          <w:szCs w:val="20"/>
+          <w:lang w:val="ru-RU"/>
+        </w:rPr>
+        <w:t>публикацию</w:t>
+      </w:r>
+      <w:r>
+        <w:rPr>
+          <w:rFonts w:ascii="Calibri" w:eastAsia="Times New Roman" w:hAnsi="Times New Roman" w:cs="Times New Roman"/>
+          <w:b/>
+          <w:i/>
+          <w:iCs/>
+          <w:sz w:val="24"/>
+          <w:szCs w:val="20"/>
+          <w:lang w:val="uk-UA"/>
+        </w:rPr>
+        <w:t>:</w:t>
+      </w:r>
+      <w:r>
+        <w:rPr>
+          <w:rFonts w:ascii="Calibri" w:eastAsia="Times New Roman" w:hAnsi="Times New Roman" w:cs="Times New Roman"/>
+          <w:b/>
+          <w:i/>
+          <w:iCs/>
+          <w:sz w:val="24"/>
+          <w:szCs w:val="20"/>
+          <w:lang w:val="ru-RU"/>
+        </w:rPr>
+        <w:t xml:space="preserve"> </w:t>
+      </w:r>
+      <w:r>
+        <w:rPr>
+          <w:rFonts w:ascii="Calibri" w:eastAsia="Times New Roman" w:hAnsi="Times New Roman" w:cs="Times New Roman"/>
+          <w:bCs/>
+          <w:sz w:val="24"/>
+          <w:szCs w:val="20"/>
+          <w:lang w:val="en-US"/>
+        </w:rPr>
+        <w:t>url</w:t>
+      </w:r>
+      <w:r>
+        <w:rPr>
+          <w:rFonts w:ascii="Calibri" w:eastAsia="Times New Roman" w:hAnsi="Times New Roman" w:cs="Times New Roman"/>
+          <w:bCs/>
+          <w:sz w:val="24"/>
+          <w:szCs w:val="20"/>
+          <w:lang w:val="ru-RU"/>
+        </w:rPr>
+        <w:br/>
+      </w:r>
+      <w:proofErr w:type="spellStart"/>
+      <w:r>
+        <w:rPr>
+          <w:rFonts w:ascii="Calibri" w:eastAsia="Times New Roman" w:hAnsi="Times New Roman" w:cs="Times New Roman"/>
+          <w:b/>
+          <w:i/>
+          <w:iCs/>
+          <w:sz w:val="24"/>
+          <w:szCs w:val="20"/>
+          <w:lang w:val="uk-UA"/>
+        </w:rPr>
+        <w:t>Опубликовано</w:t>
+      </w:r>
+      <w:proofErr w:type="spellEnd"/>
+      <w:r>
+        <w:rPr>
+          <w:rFonts w:ascii="Calibri" w:eastAsia="Times New Roman" w:hAnsi="Times New Roman" w:cs="Times New Roman"/>
+          <w:b/>
+          <w:i/>
+          <w:iCs/>
+          <w:sz w:val="24"/>
+          <w:szCs w:val="20"/>
+          <w:lang w:val="uk-UA"/>
+        </w:rPr>
+        <w:t>:</w:t>
+      </w:r>
+      <w:r>
+        <w:rPr>
+          <w:rFonts w:ascii="Calibri" w:eastAsia="Times New Roman" w:hAnsi="Times New Roman" w:cs="Times New Roman"/>
+          <w:b/>
+          <w:sz w:val="24"/>
+          <w:szCs w:val="20"/>
+          <w:lang w:val="uk-UA"/>
+        </w:rPr>
+        <w:t xml:space="preserve"> </w:t>
+      </w:r>
+      <w:proofErr w:type="spellStart"/>
+      <w:r>
+        <w:rPr>
+          <w:rFonts w:ascii="Calibri" w:eastAsia="Times New Roman" w:hAnsi="Times New Roman" w:cs="Times New Roman"/>
+          <w:bCs/>
+          <w:i/>
+          <w:iCs/>
+          <w:color w:val="002060"/>
+          <w:sz w:val="24"/>
+          <w:szCs w:val="20"/>
+          <w:u w:val="single"/>
+          <w:lang w:val="en-US"/>
+        </w:rPr>
+        <w:t>publishedAt</w:t>
+      </w:r>
+      <w:proofErr w:type="spellEnd"/>
     </w:p>
     <w:p>
       <w:pPr>
         <w:rPr>
-          <w:b/>
-          <w:bCs/>
-          <w:sz w:val="24"/>
-          <w:szCs w:val="24"/>
-          <w:lang w:val="en-US"/>
+          <w:lang w:val="ru-RU"/>
         </w:rPr>
       </w:pPr>
-      <w:r>
-        <w:rPr>
-          <w:b/>
-          <w:bCs/>
-          <w:sz w:val="24"/>
-          <w:szCs w:val="24"/>
-          <w:lang w:val="en-US"/>
-        </w:rPr>
-        <w:t>Title: N_TITL</w:t>
-      </w:r>
-    </w:p>
-    <w:p>
-      <w:pPr>
-        <w:rPr>
-          <w:b/>
-          <w:bCs/>
-          <w:sz w:val="24"/>
-          <w:szCs w:val="24"/>
-          <w:lang w:val="en-US"/>
-        </w:rPr>
-      </w:pPr>
-      <w:r>
-        <w:rPr>
-          <w:b/>
-          <w:bCs/>
-          <w:sz w:val="24"/>
-          <w:szCs w:val="24"/>
-          <w:lang w:val="en-US"/>
-        </w:rPr>
-        <w:t>Author: N_AUT</w:t>
-      </w:r>
-    </w:p>
-    <w:p>
-      <w:pPr>
-        <w:rPr>
-          <w:b/>
-          <w:bCs/>
-          <w:sz w:val="24"/>
-          <w:szCs w:val="24"/>
-          <w:lang w:val="en-US"/>
-        </w:rPr>
-      </w:pPr>
-      <w:r>
-        <w:rPr>
-          <w:b/>
-          <w:bCs/>
-          <w:sz w:val="24"/>
-          <w:szCs w:val="24"/>
-          <w:lang w:val="en-US"/>
-        </w:rPr>
-        <w:t>Source: N_SOU</w:t>
-      </w:r>
-    </w:p>
-    <w:p>
-      <w:pPr>
-        <w:rPr>
-          <w:b/>
-          <w:bCs/>
-          <w:sz w:val="24"/>
-          <w:szCs w:val="24"/>
-          <w:lang w:val="en-US"/>
-        </w:rPr>
-      </w:pPr>
-      <w:r>
-        <w:rPr>
-          <w:b/>
-          <w:bCs/>
-          <w:sz w:val="24"/>
-          <w:szCs w:val="24"/>
-          <w:lang w:val="en-US"/>
-        </w:rPr>
-        <w:t>Url: N_Ur</w:t>
-      </w:r>
-    </w:p>
-    <w:p>
-      <w:pPr>
-        <w:rPr>
-          <w:b/>
-          <w:bCs/>
-          <w:sz w:val="24"/>
-          <w:szCs w:val="24"/>
-          <w:lang w:val="en-US"/>
-        </w:rPr>
-      </w:pPr>
-      <w:r>
-        <w:rPr>
-          <w:b/>
-          <w:bCs/>
-          <w:sz w:val="24"/>
-          <w:szCs w:val="24"/>
-          <w:lang w:val="en-US"/>
-        </w:rPr>
-        <w:t>Image: N_Img</w:t>
-      </w:r>
-    </w:p>
-    <w:p>
-      <w:pPr>
-        <w:rPr>
-          <w:b/>
-          <w:bCs/>
-          <w:sz w:val="24"/>
-          <w:szCs w:val="24"/>
-          <w:lang w:val="en-US"/>
-        </w:rPr>
-      </w:pPr>
-      <w:r>
-        <w:rPr>
-          <w:b/>
-          <w:bCs/>
-          <w:sz w:val="24"/>
-          <w:szCs w:val="24"/>
-          <w:lang w:val="en-US"/>
-        </w:rPr>
-        <w:t>Description: N_Desc</w:t>
-      </w:r>
-    </w:p>
-    <w:p>
-      <w:pPr>
-        <w:rPr>
-          <w:b/>
-          <w:bCs/>
-          <w:sz w:val="24"/>
-          <w:szCs w:val="24"/>
-          <w:lang w:val="en-US"/>
-        </w:rPr>
-      </w:pPr>
-      <w:r>
-        <w:rPr>
-          <w:b/>
-          <w:bCs/>
-          <w:sz w:val="24"/>
-          <w:szCs w:val="24"/>
-          <w:lang w:val="en-US"/>
-        </w:rPr>
-        <w:t>Published: N_Publ</w:t>
-      </w:r>
     </w:p>
     <w:sectPr>
       <w:pgSz w:w="11906" w:h="16838"/>

</xml_diff>

<commit_message>
Little fix in template.docx
</commit_message>
<xml_diff>
--- a/src/main/resources/template.docx
+++ b/src/main/resources/template.docx
@@ -112,7 +112,6 @@
         </w:rPr>
         <w:br/>
       </w:r>
-      <w:proofErr w:type="spellStart"/>
       <w:r>
         <w:rPr>
           <w:rFonts w:ascii="Calibri" w:eastAsia="Times New Roman" w:hAnsi="Times New Roman" w:cs="Times New Roman"/>
@@ -125,7 +124,6 @@
         </w:rPr>
         <w:t>Источник</w:t>
       </w:r>
-      <w:proofErr w:type="spellEnd"/>
       <w:r>
         <w:rPr>
           <w:rFonts w:ascii="Calibri" w:eastAsia="Times New Roman" w:hAnsi="Times New Roman" w:cs="Times New Roman"/>
@@ -323,72 +321,17 @@
       <w:r>
         <w:rPr>
           <w:rFonts w:ascii="Calibri" w:eastAsia="Times New Roman" w:hAnsi="Times New Roman" w:cs="Times New Roman"/>
-          <w:b/>
-          <w:i/>
-          <w:iCs/>
-          <w:sz w:val="24"/>
-          <w:szCs w:val="20"/>
+          <w:bCs/>
+          <w:i/>
+          <w:iCs/>
+          <w:color w:val="002060"/>
+          <w:sz w:val="24"/>
+          <w:szCs w:val="20"/>
+          <w:u w:val="single"/>
           <w:lang w:val="ru-RU"/>
         </w:rPr>
         <w:t xml:space="preserve"> </w:t>
       </w:r>
-      <w:r>
-        <w:rPr>
-          <w:rFonts w:ascii="Calibri" w:eastAsia="Times New Roman" w:hAnsi="Times New Roman" w:cs="Times New Roman"/>
-          <w:bCs/>
-          <w:sz w:val="24"/>
-          <w:szCs w:val="20"/>
-          <w:lang w:val="en-US"/>
-        </w:rPr>
-        <w:t>url</w:t>
-      </w:r>
-      <w:r>
-        <w:rPr>
-          <w:rFonts w:ascii="Calibri" w:eastAsia="Times New Roman" w:hAnsi="Times New Roman" w:cs="Times New Roman"/>
-          <w:bCs/>
-          <w:sz w:val="24"/>
-          <w:szCs w:val="20"/>
-          <w:lang w:val="ru-RU"/>
-        </w:rPr>
-        <w:br/>
-      </w:r>
-      <w:proofErr w:type="spellStart"/>
-      <w:r>
-        <w:rPr>
-          <w:rFonts w:ascii="Calibri" w:eastAsia="Times New Roman" w:hAnsi="Times New Roman" w:cs="Times New Roman"/>
-          <w:b/>
-          <w:i/>
-          <w:iCs/>
-          <w:sz w:val="24"/>
-          <w:szCs w:val="20"/>
-          <w:lang w:val="uk-UA"/>
-        </w:rPr>
-        <w:t>Опубликовано</w:t>
-      </w:r>
-      <w:proofErr w:type="spellEnd"/>
-      <w:r>
-        <w:rPr>
-          <w:rFonts w:ascii="Calibri" w:eastAsia="Times New Roman" w:hAnsi="Times New Roman" w:cs="Times New Roman"/>
-          <w:b/>
-          <w:i/>
-          <w:iCs/>
-          <w:sz w:val="24"/>
-          <w:szCs w:val="20"/>
-          <w:lang w:val="uk-UA"/>
-        </w:rPr>
-        <w:t>:</w:t>
-      </w:r>
-      <w:r>
-        <w:rPr>
-          <w:rFonts w:ascii="Calibri" w:eastAsia="Times New Roman" w:hAnsi="Times New Roman" w:cs="Times New Roman"/>
-          <w:b/>
-          <w:sz w:val="24"/>
-          <w:szCs w:val="20"/>
-          <w:lang w:val="uk-UA"/>
-        </w:rPr>
-        <w:t xml:space="preserve"> </w:t>
-      </w:r>
-      <w:proofErr w:type="spellStart"/>
       <w:r>
         <w:rPr>
           <w:rFonts w:ascii="Calibri" w:eastAsia="Times New Roman" w:hAnsi="Times New Roman" w:cs="Times New Roman"/>
@@ -401,9 +344,65 @@
           <w:u w:val="single"/>
           <w:lang w:val="en-US"/>
         </w:rPr>
+        <w:t>url</w:t>
+      </w:r>
+      <w:r>
+        <w:rPr>
+          <w:rFonts w:ascii="Calibri" w:eastAsia="Times New Roman" w:hAnsi="Times New Roman" w:cs="Times New Roman"/>
+          <w:bCs/>
+          <w:sz w:val="24"/>
+          <w:szCs w:val="20"/>
+          <w:lang w:val="ru-RU"/>
+        </w:rPr>
+        <w:br/>
+      </w:r>
+      <w:r>
+        <w:rPr>
+          <w:rFonts w:ascii="Calibri" w:eastAsia="Times New Roman" w:hAnsi="Times New Roman" w:cs="Times New Roman"/>
+          <w:b/>
+          <w:i/>
+          <w:iCs/>
+          <w:sz w:val="24"/>
+          <w:szCs w:val="20"/>
+          <w:lang w:val="uk-UA"/>
+        </w:rPr>
+        <w:t>Опубликовано</w:t>
+      </w:r>
+      <w:r>
+        <w:rPr>
+          <w:rFonts w:ascii="Calibri" w:eastAsia="Times New Roman" w:hAnsi="Times New Roman" w:cs="Times New Roman"/>
+          <w:b/>
+          <w:i/>
+          <w:iCs/>
+          <w:sz w:val="24"/>
+          <w:szCs w:val="20"/>
+          <w:lang w:val="uk-UA"/>
+        </w:rPr>
+        <w:t>:</w:t>
+      </w:r>
+      <w:r>
+        <w:rPr>
+          <w:rFonts w:ascii="Calibri" w:eastAsia="Times New Roman" w:hAnsi="Times New Roman" w:cs="Times New Roman"/>
+          <w:b/>
+          <w:sz w:val="24"/>
+          <w:szCs w:val="20"/>
+          <w:lang w:val="uk-UA"/>
+        </w:rPr>
+        <w:t xml:space="preserve"> </w:t>
+      </w:r>
+      <w:r>
+        <w:rPr>
+          <w:rFonts w:ascii="Calibri" w:eastAsia="Times New Roman" w:hAnsi="Times New Roman" w:cs="Times New Roman"/>
+          <w:bCs/>
+          <w:i/>
+          <w:iCs/>
+          <w:color w:val="000000" w:themeColor="text1"/>
+          <w:sz w:val="24"/>
+          <w:szCs w:val="20"/>
+          <w:lang w:val="en-US"/>
+        </w:rPr>
         <w:t>publishedAt</w:t>
       </w:r>
-      <w:proofErr w:type="spellEnd"/>
     </w:p>
     <w:p>
       <w:pPr>

</xml_diff>